<commit_message>
Sy flores patch 3 (#4)
* Update vba-challenge.vbs

Resolved error caused by dividing by 0 (when opening data = 0) and added some conditional formatting to highlight when there have been positive/negative changes.

* Delete Sources, Collaboration, and Thoughts.docx

Replacing with updated version of document.

* Add files via upload

Updated version of file. Now includes additional resources used and thoughts on overflow error that was being encountered.

* Update README.md

Updated to provide a more complete scope of what we are trying to accomplish.
</commit_message>
<xml_diff>
--- a/Sources, Collaboration, and Thoughts.docx
+++ b/Sources, Collaboration, and Thoughts.docx
@@ -35,7 +35,25 @@
         </w:numPr>
       </w:pPr>
       <w:r>
-        <w:t>Identified these as potential initial references on how to solve looping through each sheet to apply the module</w:t>
+        <w:t>Used this as a reference on how to generically loop through all the sheets in a workbook</w:t>
+      </w:r>
+    </w:p>
+    <w:p>
+      <w:pPr>
+        <w:pStyle w:val="ListParagraph"/>
+        <w:numPr>
+          <w:ilvl w:val="2"/>
+          <w:numId w:val="1"/>
+        </w:numPr>
+      </w:pPr>
+      <w:r>
+        <w:t>Applied the main concept from “Macro to Loop Through All Worksheets in a Workbook” but used the sheet activation methods for in “</w:t>
+      </w:r>
+      <w:r>
+        <w:t>How to Loop Through Worksheets in a Workbook in Excel VBA?</w:t>
+      </w:r>
+      <w:r>
+        <w:t>”</w:t>
       </w:r>
     </w:p>
     <w:p>
@@ -45,64 +63,117 @@
           <w:ilvl w:val="3"/>
           <w:numId w:val="1"/>
         </w:numPr>
-        <w:rPr>
-          <w:rStyle w:val="Hyperlink"/>
-        </w:rPr>
       </w:pPr>
       <w:r>
         <w:t xml:space="preserve">Source: </w:t>
       </w:r>
       <w:r>
-        <w:fldChar w:fldCharType="begin"/>
-      </w:r>
-      <w:r>
-        <w:instrText xml:space="preserve"> HYPERLINK "https://support.microsoft.com/en-us/help/142126/macro-to-loop-through-all-worksheets-in-a-workbook" </w:instrText>
-      </w:r>
-      <w:r>
-        <w:fldChar w:fldCharType="separate"/>
-      </w:r>
-      <w:r>
-        <w:rPr>
-          <w:rStyle w:val="Hyperlink"/>
-        </w:rPr>
-        <w:t>Macro to Loop Through All worksheets in a Workbook</w:t>
-      </w:r>
-    </w:p>
-    <w:p>
-      <w:pPr>
-        <w:pStyle w:val="ListParagraph"/>
-        <w:numPr>
-          <w:ilvl w:val="3"/>
-          <w:numId w:val="1"/>
-        </w:numPr>
-        <w:rPr>
-          <w:rStyle w:val="Hyperlink"/>
-          <w:color w:val="auto"/>
-          <w:u w:val="none"/>
-        </w:rPr>
-      </w:pPr>
-      <w:r>
-        <w:fldChar w:fldCharType="end"/>
-      </w:r>
-      <w:r>
-        <w:t xml:space="preserve">Source: </w:t>
+        <w:t xml:space="preserve">Referenced </w:t>
       </w:r>
       <w:hyperlink r:id="rId5" w:history="1">
         <w:r>
           <w:rPr>
             <w:rStyle w:val="Hyperlink"/>
           </w:rPr>
-          <w:t xml:space="preserve">VBA Select Sheet, Activate Sheet, and Get </w:t>
+          <w:t>For Each</w:t>
         </w:r>
-        <w:proofErr w:type="spellStart"/>
+      </w:hyperlink>
+      <w:r>
+        <w:t xml:space="preserve"> section</w:t>
+      </w:r>
+    </w:p>
+    <w:p>
+      <w:pPr>
+        <w:pStyle w:val="ListParagraph"/>
+        <w:numPr>
+          <w:ilvl w:val="3"/>
+          <w:numId w:val="1"/>
+        </w:numPr>
+      </w:pPr>
+      <w:r>
+        <w:t xml:space="preserve">Source: Referenced </w:t>
+      </w:r>
+      <w:hyperlink r:id="rId6" w:history="1">
         <w:r>
           <w:rPr>
             <w:rStyle w:val="Hyperlink"/>
           </w:rPr>
-          <w:t>Activesheet</w:t>
+          <w:t>Using the Fore Each Loop</w:t>
         </w:r>
       </w:hyperlink>
-      <w:proofErr w:type="spellEnd"/>
+      <w:r>
+        <w:t xml:space="preserve"> Section</w:t>
+      </w:r>
+    </w:p>
+    <w:p>
+      <w:pPr>
+        <w:pStyle w:val="ListParagraph"/>
+        <w:numPr>
+          <w:ilvl w:val="1"/>
+          <w:numId w:val="1"/>
+        </w:numPr>
+      </w:pPr>
+      <w:r>
+        <w:t xml:space="preserve">Determining the last </w:t>
+      </w:r>
+      <w:r>
+        <w:t>row in a dataset</w:t>
+      </w:r>
+    </w:p>
+    <w:p>
+      <w:pPr>
+        <w:pStyle w:val="ListParagraph"/>
+        <w:numPr>
+          <w:ilvl w:val="2"/>
+          <w:numId w:val="1"/>
+        </w:numPr>
+      </w:pPr>
+      <w:r>
+        <w:t>Trying to determine what would be best route for the data we’re working with</w:t>
+      </w:r>
+    </w:p>
+    <w:p>
+      <w:pPr>
+        <w:pStyle w:val="ListParagraph"/>
+        <w:numPr>
+          <w:ilvl w:val="2"/>
+          <w:numId w:val="1"/>
+        </w:numPr>
+      </w:pPr>
+      <w:r>
+        <w:t xml:space="preserve">In all cases, column </w:t>
+      </w:r>
+      <w:r>
+        <w:t xml:space="preserve">A could be contiguous so going up from the last row in column A </w:t>
+      </w:r>
+    </w:p>
+    <w:p>
+      <w:pPr>
+        <w:pStyle w:val="ListParagraph"/>
+        <w:numPr>
+          <w:ilvl w:val="3"/>
+          <w:numId w:val="1"/>
+        </w:numPr>
+        <w:rPr>
+          <w:rStyle w:val="Hyperlink"/>
+          <w:color w:val="auto"/>
+          <w:u w:val="none"/>
+        </w:rPr>
+      </w:pPr>
+      <w:r>
+        <w:t xml:space="preserve">Source: Referenced </w:t>
+      </w:r>
+      <w:hyperlink r:id="rId7" w:history="1">
+        <w:r>
+          <w:rPr>
+            <w:rStyle w:val="Hyperlink"/>
+          </w:rPr>
+          <w:t>Ctrl + Shift + End</w:t>
+        </w:r>
+      </w:hyperlink>
+      <w:r>
+        <w:t xml:space="preserve"> option</w:t>
+      </w:r>
     </w:p>
     <w:p>
       <w:pPr>
@@ -125,15 +196,7 @@
         </w:numPr>
       </w:pPr>
       <w:r>
-        <w:t xml:space="preserve">Collaborated with Carolina Diaz and Maddie </w:t>
-      </w:r>
-      <w:proofErr w:type="spellStart"/>
-      <w:r>
-        <w:t>Sachtler</w:t>
-      </w:r>
-      <w:proofErr w:type="spellEnd"/>
-      <w:r>
-        <w:t xml:space="preserve"> on 12/20/2020</w:t>
+        <w:t>Collaborated with Carolina Diaz and Maddie Sachtler on 12/20/2020</w:t>
       </w:r>
     </w:p>
     <w:p>
@@ -169,15 +232,7 @@
         </w:numPr>
       </w:pPr>
       <w:r>
-        <w:t xml:space="preserve">Collaborated with Peter Lenz and Maddie </w:t>
-      </w:r>
-      <w:proofErr w:type="spellStart"/>
-      <w:r>
-        <w:t>Sachtler</w:t>
-      </w:r>
-      <w:proofErr w:type="spellEnd"/>
-      <w:r>
-        <w:t xml:space="preserve"> on 12/22/2020</w:t>
+        <w:t>Collaborated with Peter Lenz and Maddie Sachtler on 12/22/2020</w:t>
       </w:r>
     </w:p>
     <w:p>
@@ -237,15 +292,7 @@
         </w:numPr>
       </w:pPr>
       <w:r>
-        <w:t xml:space="preserve">Loop through all the stocks for each year - Sample only has </w:t>
-      </w:r>
-      <w:proofErr w:type="gramStart"/>
-      <w:r>
-        <w:t>1 year</w:t>
-      </w:r>
-      <w:proofErr w:type="gramEnd"/>
-      <w:r>
-        <w:t xml:space="preserve"> check that the full isn't different</w:t>
+        <w:t>Loop through all the stocks for each year - Sample only has 1 year check that the full isn't different</w:t>
       </w:r>
     </w:p>
     <w:p>
@@ -269,15 +316,7 @@
         </w:numPr>
       </w:pPr>
       <w:r>
-        <w:t xml:space="preserve">Return ticker, Yearly change and percent </w:t>
-      </w:r>
-      <w:proofErr w:type="gramStart"/>
-      <w:r>
-        <w:t>change(</w:t>
-      </w:r>
-      <w:proofErr w:type="gramEnd"/>
-      <w:r>
-        <w:t>start to end), and total stock volume</w:t>
+        <w:t>Return ticker, Yearly change and percent change(start to end), and total stock volume</w:t>
       </w:r>
     </w:p>
     <w:p>
@@ -325,13 +364,8 @@
         </w:numPr>
       </w:pPr>
       <w:r>
-        <w:t xml:space="preserve">Document manual process recorded through </w:t>
-      </w:r>
-      <w:proofErr w:type="gramStart"/>
-      <w:r>
-        <w:t>macro?</w:t>
-      </w:r>
-      <w:proofErr w:type="gramEnd"/>
+        <w:t>Document manual process recorded through macro?</w:t>
+      </w:r>
     </w:p>
     <w:p>
       <w:pPr>
@@ -372,21 +406,7 @@
         <w:rPr>
           <w:rFonts w:ascii="Calibri" w:eastAsia="Times New Roman" w:hAnsi="Calibri" w:cs="Calibri"/>
         </w:rPr>
-        <w:t xml:space="preserve">Can either check min </w:t>
-      </w:r>
-      <w:proofErr w:type="gramStart"/>
-      <w:r>
-        <w:rPr>
-          <w:rFonts w:ascii="Calibri" w:eastAsia="Times New Roman" w:hAnsi="Calibri" w:cs="Calibri"/>
-        </w:rPr>
-        <w:t>and</w:t>
-      </w:r>
-      <w:proofErr w:type="gramEnd"/>
-      <w:r>
-        <w:rPr>
-          <w:rFonts w:ascii="Calibri" w:eastAsia="Times New Roman" w:hAnsi="Calibri" w:cs="Calibri"/>
-        </w:rPr>
-        <w:t xml:space="preserve"> max values (assumption being earliest/latest = min/max)</w:t>
+        <w:t>Can either check min and max values (assumption being earliest/latest = min/max)</w:t>
       </w:r>
     </w:p>
     <w:p>
@@ -401,21 +421,7 @@
         <w:rPr>
           <w:rFonts w:ascii="Calibri" w:eastAsia="Times New Roman" w:hAnsi="Calibri" w:cs="Calibri"/>
         </w:rPr>
-        <w:t xml:space="preserve">Can either convert to date format </w:t>
-      </w:r>
-      <w:proofErr w:type="gramStart"/>
-      <w:r>
-        <w:rPr>
-          <w:rFonts w:ascii="Calibri" w:eastAsia="Times New Roman" w:hAnsi="Calibri" w:cs="Calibri"/>
-        </w:rPr>
-        <w:t>and</w:t>
-      </w:r>
-      <w:proofErr w:type="gramEnd"/>
-      <w:r>
-        <w:rPr>
-          <w:rFonts w:ascii="Calibri" w:eastAsia="Times New Roman" w:hAnsi="Calibri" w:cs="Calibri"/>
-        </w:rPr>
-        <w:t xml:space="preserve"> run date check function</w:t>
+        <w:t>Can either convert to date format and run date check function</w:t>
       </w:r>
     </w:p>
     <w:p>
@@ -430,21 +436,7 @@
         <w:rPr>
           <w:rFonts w:ascii="Calibri" w:eastAsia="Times New Roman" w:hAnsi="Calibri" w:cs="Calibri"/>
         </w:rPr>
-        <w:t xml:space="preserve">Run a loop for </w:t>
-      </w:r>
-      <w:proofErr w:type="gramStart"/>
-      <w:r>
-        <w:rPr>
-          <w:rFonts w:ascii="Calibri" w:eastAsia="Times New Roman" w:hAnsi="Calibri" w:cs="Calibri"/>
-        </w:rPr>
-        <w:t>all of</w:t>
-      </w:r>
-      <w:proofErr w:type="gramEnd"/>
-      <w:r>
-        <w:rPr>
-          <w:rFonts w:ascii="Calibri" w:eastAsia="Times New Roman" w:hAnsi="Calibri" w:cs="Calibri"/>
-        </w:rPr>
-        <w:t xml:space="preserve"> the same ticker type</w:t>
+        <w:t>Run a loop for all of the same ticker type</w:t>
       </w:r>
     </w:p>
     <w:p>
@@ -475,6 +467,206 @@
           <w:rFonts w:ascii="Calibri" w:eastAsia="Times New Roman" w:hAnsi="Calibri" w:cs="Calibri"/>
         </w:rPr>
         <w:t>When changing to a new ticker type, run all actions and perform them before moving on (do this before resetting all necessary values)</w:t>
+      </w:r>
+    </w:p>
+    <w:p>
+      <w:pPr>
+        <w:pStyle w:val="ListParagraph"/>
+        <w:numPr>
+          <w:ilvl w:val="2"/>
+          <w:numId w:val="1"/>
+        </w:numPr>
+      </w:pPr>
+      <w:r>
+        <w:rPr>
+          <w:rFonts w:ascii="Calibri" w:eastAsia="Times New Roman" w:hAnsi="Calibri" w:cs="Calibri"/>
+        </w:rPr>
+        <w:lastRenderedPageBreak/>
+        <w:t>Running into an issue where 21.22/21.21 returns a value that is too long to hold in a Double variable</w:t>
+      </w:r>
+    </w:p>
+    <w:p>
+      <w:pPr>
+        <w:pStyle w:val="ListParagraph"/>
+        <w:numPr>
+          <w:ilvl w:val="3"/>
+          <w:numId w:val="1"/>
+        </w:numPr>
+      </w:pPr>
+      <w:r>
+        <w:rPr>
+          <w:rFonts w:ascii="Calibri" w:eastAsia="Times New Roman" w:hAnsi="Calibri" w:cs="Calibri"/>
+        </w:rPr>
+        <w:t>Rounding off any of the values found in the calculation itself would affect all summary tables to a fault so action likely should be taken there</w:t>
+      </w:r>
+    </w:p>
+    <w:p>
+      <w:pPr>
+        <w:pStyle w:val="ListParagraph"/>
+        <w:numPr>
+          <w:ilvl w:val="3"/>
+          <w:numId w:val="1"/>
+        </w:numPr>
+      </w:pPr>
+      <w:r>
+        <w:rPr>
+          <w:rFonts w:ascii="Calibri" w:eastAsia="Times New Roman" w:hAnsi="Calibri" w:cs="Calibri"/>
+        </w:rPr>
+        <w:t xml:space="preserve">The following are the </w:t>
+      </w:r>
+      <w:r>
+        <w:rPr>
+          <w:rFonts w:ascii="Calibri" w:eastAsia="Times New Roman" w:hAnsi="Calibri" w:cs="Calibri"/>
+        </w:rPr>
+        <w:t>2</w:t>
+      </w:r>
+      <w:r>
+        <w:rPr>
+          <w:rFonts w:ascii="Calibri" w:eastAsia="Times New Roman" w:hAnsi="Calibri" w:cs="Calibri"/>
+        </w:rPr>
+        <w:t xml:space="preserve"> likely solutions</w:t>
+      </w:r>
+    </w:p>
+    <w:p>
+      <w:pPr>
+        <w:pStyle w:val="ListParagraph"/>
+        <w:numPr>
+          <w:ilvl w:val="4"/>
+          <w:numId w:val="1"/>
+        </w:numPr>
+      </w:pPr>
+      <w:r>
+        <w:rPr>
+          <w:rFonts w:ascii="Calibri" w:eastAsia="Times New Roman" w:hAnsi="Calibri" w:cs="Calibri"/>
+        </w:rPr>
+        <w:t>Round our result before reading it into the Yearly_Change_Percent Double</w:t>
+      </w:r>
+    </w:p>
+    <w:p>
+      <w:pPr>
+        <w:pStyle w:val="ListParagraph"/>
+        <w:numPr>
+          <w:ilvl w:val="4"/>
+          <w:numId w:val="1"/>
+        </w:numPr>
+      </w:pPr>
+      <w:r>
+        <w:rPr>
+          <w:rFonts w:ascii="Calibri" w:eastAsia="Times New Roman" w:hAnsi="Calibri" w:cs="Calibri"/>
+        </w:rPr>
+        <w:t>Use a different variable type</w:t>
+      </w:r>
+      <w:r>
+        <w:rPr>
+          <w:rFonts w:ascii="Calibri" w:eastAsia="Times New Roman" w:hAnsi="Calibri" w:cs="Calibri"/>
+        </w:rPr>
+        <w:t xml:space="preserve"> - T</w:t>
+      </w:r>
+      <w:r>
+        <w:rPr>
+          <w:rFonts w:ascii="Calibri" w:eastAsia="Times New Roman" w:hAnsi="Calibri" w:cs="Calibri"/>
+        </w:rPr>
+        <w:t xml:space="preserve">ake the </w:t>
+      </w:r>
+      <w:r>
+        <w:rPr>
+          <w:rFonts w:ascii="Calibri" w:eastAsia="Times New Roman" w:hAnsi="Calibri" w:cs="Calibri"/>
+        </w:rPr>
+        <w:t>value into Yearly_Change_Percent casting as a String &gt; Truncate it so it only shows 2-4 characters after the decimal point &gt; Cast it back into a Double &gt; Write into the summary table</w:t>
+      </w:r>
+    </w:p>
+    <w:p>
+      <w:pPr>
+        <w:pStyle w:val="ListParagraph"/>
+        <w:numPr>
+          <w:ilvl w:val="5"/>
+          <w:numId w:val="1"/>
+        </w:numPr>
+      </w:pPr>
+      <w:r>
+        <w:rPr>
+          <w:rFonts w:ascii="Calibri" w:eastAsia="Times New Roman" w:hAnsi="Calibri" w:cs="Calibri"/>
+        </w:rPr>
+        <w:t>This feels like it may be the more complex but malleable solution</w:t>
+      </w:r>
+    </w:p>
+    <w:p>
+      <w:pPr>
+        <w:pStyle w:val="ListParagraph"/>
+        <w:numPr>
+          <w:ilvl w:val="3"/>
+          <w:numId w:val="1"/>
+        </w:numPr>
+      </w:pPr>
+      <w:r>
+        <w:rPr>
+          <w:rFonts w:ascii="Calibri" w:eastAsia="Times New Roman" w:hAnsi="Calibri" w:cs="Calibri"/>
+        </w:rPr>
+        <w:t>Alternatively, a common overflow error may occur any time that we are dividing by 0 so we can quickly check to see if there are any opening dates for tickers at $0</w:t>
+      </w:r>
+    </w:p>
+    <w:p>
+      <w:pPr>
+        <w:pStyle w:val="ListParagraph"/>
+        <w:numPr>
+          <w:ilvl w:val="4"/>
+          <w:numId w:val="1"/>
+        </w:numPr>
+      </w:pPr>
+      <w:r>
+        <w:rPr>
+          <w:rFonts w:ascii="Calibri" w:eastAsia="Times New Roman" w:hAnsi="Calibri" w:cs="Calibri"/>
+        </w:rPr>
+        <w:t>This should be something that we consider regardless as any ticker that gets created on any date that isn’t January 1</w:t>
+      </w:r>
+      <w:r>
+        <w:rPr>
+          <w:rFonts w:ascii="Calibri" w:eastAsia="Times New Roman" w:hAnsi="Calibri" w:cs="Calibri"/>
+          <w:vertAlign w:val="superscript"/>
+        </w:rPr>
+        <w:t>st</w:t>
+      </w:r>
+      <w:r>
+        <w:rPr>
+          <w:rFonts w:ascii="Calibri" w:eastAsia="Times New Roman" w:hAnsi="Calibri" w:cs="Calibri"/>
+        </w:rPr>
+        <w:t xml:space="preserve"> will give us this problem. </w:t>
+      </w:r>
+    </w:p>
+    <w:p>
+      <w:pPr>
+        <w:pStyle w:val="ListParagraph"/>
+        <w:numPr>
+          <w:ilvl w:val="4"/>
+          <w:numId w:val="1"/>
+        </w:numPr>
+      </w:pPr>
+      <w:r>
+        <w:rPr>
+          <w:rFonts w:ascii="Calibri" w:eastAsia="Times New Roman" w:hAnsi="Calibri" w:cs="Calibri"/>
+        </w:rPr>
+        <w:t xml:space="preserve">Determined that the ‘PLNT’ ticker has an opening date of 20140325 for the year and a closing date of 20141231, both at 0. The issue here would be the calculation of (0 – 0)/0. I would imagine VBA just isn’t able to deal with dividing by 0 in any case. Can set a conditional to capture this and return something in cases such that the closing </w:t>
+      </w:r>
+      <w:r>
+        <w:rPr>
+          <w:rFonts w:ascii="Calibri" w:eastAsia="Times New Roman" w:hAnsi="Calibri" w:cs="Calibri"/>
+        </w:rPr>
+        <w:t>date is 0.</w:t>
+      </w:r>
+    </w:p>
+    <w:p>
+      <w:pPr>
+        <w:pStyle w:val="ListParagraph"/>
+        <w:numPr>
+          <w:ilvl w:val="5"/>
+          <w:numId w:val="1"/>
+        </w:numPr>
+      </w:pPr>
+      <w:r>
+        <w:rPr>
+          <w:rFonts w:ascii="Calibri" w:eastAsia="Times New Roman" w:hAnsi="Calibri" w:cs="Calibri"/>
+        </w:rPr>
+        <w:t>Resolved issue with this solution.</w:t>
       </w:r>
       <w:bookmarkStart w:id="0" w:name="_GoBack"/>
       <w:bookmarkEnd w:id="0"/>
@@ -692,7 +884,7 @@
         <w:rFonts w:ascii="Symbol" w:hAnsi="Symbol" w:hint="default"/>
       </w:rPr>
     </w:lvl>
-    <w:lvl w:ilvl="4" w:tplc="04090003" w:tentative="1">
+    <w:lvl w:ilvl="4" w:tplc="04090003">
       <w:start w:val="1"/>
       <w:numFmt w:val="bullet"/>
       <w:lvlText w:val="o"/>
@@ -704,7 +896,7 @@
         <w:rFonts w:ascii="Courier New" w:hAnsi="Courier New" w:cs="Courier New" w:hint="default"/>
       </w:rPr>
     </w:lvl>
-    <w:lvl w:ilvl="5" w:tplc="04090005" w:tentative="1">
+    <w:lvl w:ilvl="5" w:tplc="04090005">
       <w:start w:val="1"/>
       <w:numFmt w:val="bullet"/>
       <w:lvlText w:val=""/>

</xml_diff>